<commit_message>
fix title page margins
</commit_message>
<xml_diff>
--- a/title.docx
+++ b/title.docx
@@ -5,56 +5,62 @@
     <w:p>
       <w:pPr>
         <w:spacing w:before="0" w:after="0" w:line="240" w:lineRule="auto"/>
-        <w:jc w:val="center"/>
-        <w:rPr>
-          <w:rFonts w:eastAsiaTheme="minorEastAsia" w:cs="Times New Roman"/>
-          <w:lang w:eastAsia="ja-JP"/>
-        </w:rPr>
-      </w:pPr>
-    </w:p>
-    <w:p>
-      <w:pPr>
-        <w:spacing w:before="0" w:after="0" w:line="240" w:lineRule="auto"/>
-        <w:jc w:val="center"/>
-        <w:rPr>
-          <w:rFonts w:eastAsiaTheme="minorEastAsia" w:cs="Times New Roman"/>
-          <w:lang w:eastAsia="ja-JP"/>
-        </w:rPr>
-      </w:pPr>
-    </w:p>
-    <w:p>
-      <w:pPr>
-        <w:spacing w:before="0" w:after="0" w:line="240" w:lineRule="auto"/>
-        <w:jc w:val="center"/>
-        <w:rPr>
-          <w:rFonts w:eastAsiaTheme="minorEastAsia" w:cs="Times New Roman"/>
-          <w:lang w:eastAsia="ja-JP"/>
-        </w:rPr>
-      </w:pPr>
-    </w:p>
-    <w:p>
-      <w:pPr>
-        <w:spacing w:before="0" w:after="0" w:line="240" w:lineRule="auto"/>
-        <w:jc w:val="center"/>
-        <w:rPr>
-          <w:rFonts w:eastAsiaTheme="minorEastAsia" w:cs="Times New Roman"/>
-          <w:lang w:eastAsia="ja-JP"/>
-        </w:rPr>
-      </w:pPr>
-    </w:p>
-    <w:p>
-      <w:pPr>
-        <w:spacing w:before="0" w:after="0" w:line="240" w:lineRule="auto"/>
-        <w:jc w:val="center"/>
-        <w:rPr>
-          <w:rFonts w:eastAsiaTheme="minorEastAsia" w:cs="Times New Roman"/>
-          <w:lang w:eastAsia="ja-JP"/>
-        </w:rPr>
-      </w:pPr>
-    </w:p>
-    <w:p>
-      <w:pPr>
-        <w:spacing w:before="0" w:after="0" w:line="240" w:lineRule="auto"/>
+        <w:ind w:firstLine="0"/>
+        <w:jc w:val="center"/>
+        <w:rPr>
+          <w:rFonts w:eastAsiaTheme="minorEastAsia" w:cs="Times New Roman"/>
+          <w:lang w:eastAsia="ja-JP"/>
+        </w:rPr>
+      </w:pPr>
+    </w:p>
+    <w:p>
+      <w:pPr>
+        <w:spacing w:before="0" w:after="0" w:line="240" w:lineRule="auto"/>
+        <w:ind w:firstLine="0"/>
+        <w:jc w:val="center"/>
+        <w:rPr>
+          <w:rFonts w:eastAsiaTheme="minorEastAsia" w:cs="Times New Roman"/>
+          <w:lang w:eastAsia="ja-JP"/>
+        </w:rPr>
+      </w:pPr>
+    </w:p>
+    <w:p>
+      <w:pPr>
+        <w:spacing w:before="0" w:after="0" w:line="240" w:lineRule="auto"/>
+        <w:ind w:firstLine="0"/>
+        <w:jc w:val="center"/>
+        <w:rPr>
+          <w:rFonts w:eastAsiaTheme="minorEastAsia" w:cs="Times New Roman"/>
+          <w:lang w:eastAsia="ja-JP"/>
+        </w:rPr>
+      </w:pPr>
+    </w:p>
+    <w:p>
+      <w:pPr>
+        <w:spacing w:before="0" w:after="0" w:line="240" w:lineRule="auto"/>
+        <w:ind w:firstLine="0"/>
+        <w:jc w:val="center"/>
+        <w:rPr>
+          <w:rFonts w:eastAsiaTheme="minorEastAsia" w:cs="Times New Roman"/>
+          <w:lang w:eastAsia="ja-JP"/>
+        </w:rPr>
+      </w:pPr>
+    </w:p>
+    <w:p>
+      <w:pPr>
+        <w:spacing w:before="0" w:after="0" w:line="240" w:lineRule="auto"/>
+        <w:ind w:firstLine="0"/>
+        <w:jc w:val="center"/>
+        <w:rPr>
+          <w:rFonts w:eastAsiaTheme="minorEastAsia" w:cs="Times New Roman"/>
+          <w:lang w:eastAsia="ja-JP"/>
+        </w:rPr>
+      </w:pPr>
+    </w:p>
+    <w:p>
+      <w:pPr>
+        <w:spacing w:before="0" w:after="0" w:line="240" w:lineRule="auto"/>
+        <w:ind w:firstLine="0"/>
         <w:jc w:val="center"/>
         <w:rPr>
           <w:rFonts w:eastAsiaTheme="minorEastAsia" w:cs="Times New Roman"/>
@@ -72,66 +78,73 @@
     <w:p>
       <w:pPr>
         <w:spacing w:before="0" w:after="0" w:line="240" w:lineRule="auto"/>
-        <w:jc w:val="center"/>
-        <w:rPr>
-          <w:rFonts w:eastAsiaTheme="minorEastAsia" w:cs="Times New Roman"/>
-          <w:lang w:eastAsia="ja-JP"/>
-        </w:rPr>
-      </w:pPr>
-    </w:p>
-    <w:p>
-      <w:pPr>
-        <w:spacing w:before="0" w:after="0" w:line="240" w:lineRule="auto"/>
-        <w:jc w:val="center"/>
-        <w:rPr>
-          <w:rFonts w:eastAsiaTheme="minorEastAsia" w:cs="Times New Roman"/>
-          <w:lang w:eastAsia="ja-JP"/>
-        </w:rPr>
-      </w:pPr>
-    </w:p>
-    <w:p>
-      <w:pPr>
-        <w:spacing w:before="0" w:after="0" w:line="240" w:lineRule="auto"/>
-        <w:jc w:val="center"/>
-        <w:rPr>
-          <w:rFonts w:eastAsiaTheme="minorEastAsia" w:cs="Times New Roman"/>
-          <w:lang w:eastAsia="ja-JP"/>
-        </w:rPr>
-      </w:pPr>
-    </w:p>
-    <w:p>
-      <w:pPr>
-        <w:spacing w:before="0" w:after="0" w:line="240" w:lineRule="auto"/>
-        <w:jc w:val="center"/>
-        <w:rPr>
-          <w:rFonts w:eastAsiaTheme="minorEastAsia" w:cs="Times New Roman"/>
-          <w:lang w:eastAsia="ja-JP"/>
-        </w:rPr>
-      </w:pPr>
-    </w:p>
-    <w:p>
-      <w:pPr>
-        <w:spacing w:before="0" w:after="0" w:line="240" w:lineRule="auto"/>
-        <w:jc w:val="center"/>
-        <w:rPr>
-          <w:rFonts w:eastAsiaTheme="minorEastAsia" w:cs="Times New Roman"/>
-          <w:lang w:eastAsia="ja-JP"/>
-        </w:rPr>
-      </w:pPr>
-    </w:p>
-    <w:p>
-      <w:pPr>
-        <w:spacing w:before="0" w:after="0" w:line="240" w:lineRule="auto"/>
-        <w:jc w:val="center"/>
-        <w:rPr>
-          <w:rFonts w:eastAsiaTheme="minorEastAsia" w:cs="Times New Roman"/>
-          <w:lang w:eastAsia="ja-JP"/>
-        </w:rPr>
-      </w:pPr>
-    </w:p>
-    <w:p>
-      <w:pPr>
-        <w:spacing w:before="0" w:after="0" w:line="240" w:lineRule="auto"/>
+        <w:ind w:firstLine="0"/>
+        <w:jc w:val="center"/>
+        <w:rPr>
+          <w:rFonts w:eastAsiaTheme="minorEastAsia" w:cs="Times New Roman"/>
+          <w:lang w:eastAsia="ja-JP"/>
+        </w:rPr>
+      </w:pPr>
+    </w:p>
+    <w:p>
+      <w:pPr>
+        <w:spacing w:before="0" w:after="0" w:line="240" w:lineRule="auto"/>
+        <w:ind w:firstLine="0"/>
+        <w:jc w:val="center"/>
+        <w:rPr>
+          <w:rFonts w:eastAsiaTheme="minorEastAsia" w:cs="Times New Roman"/>
+          <w:lang w:eastAsia="ja-JP"/>
+        </w:rPr>
+      </w:pPr>
+    </w:p>
+    <w:p>
+      <w:pPr>
+        <w:spacing w:before="0" w:after="0" w:line="240" w:lineRule="auto"/>
+        <w:ind w:firstLine="0"/>
+        <w:jc w:val="center"/>
+        <w:rPr>
+          <w:rFonts w:eastAsiaTheme="minorEastAsia" w:cs="Times New Roman"/>
+          <w:lang w:eastAsia="ja-JP"/>
+        </w:rPr>
+      </w:pPr>
+    </w:p>
+    <w:p>
+      <w:pPr>
+        <w:spacing w:before="0" w:after="0" w:line="240" w:lineRule="auto"/>
+        <w:ind w:firstLine="0"/>
+        <w:jc w:val="center"/>
+        <w:rPr>
+          <w:rFonts w:eastAsiaTheme="minorEastAsia" w:cs="Times New Roman"/>
+          <w:lang w:eastAsia="ja-JP"/>
+        </w:rPr>
+      </w:pPr>
+    </w:p>
+    <w:p>
+      <w:pPr>
+        <w:spacing w:before="0" w:after="0" w:line="240" w:lineRule="auto"/>
+        <w:ind w:firstLine="0"/>
+        <w:jc w:val="center"/>
+        <w:rPr>
+          <w:rFonts w:eastAsiaTheme="minorEastAsia" w:cs="Times New Roman"/>
+          <w:lang w:eastAsia="ja-JP"/>
+        </w:rPr>
+      </w:pPr>
+    </w:p>
+    <w:p>
+      <w:pPr>
+        <w:spacing w:before="0" w:after="0" w:line="240" w:lineRule="auto"/>
+        <w:ind w:firstLine="0"/>
+        <w:jc w:val="center"/>
+        <w:rPr>
+          <w:rFonts w:eastAsiaTheme="minorEastAsia" w:cs="Times New Roman"/>
+          <w:lang w:eastAsia="ja-JP"/>
+        </w:rPr>
+      </w:pPr>
+    </w:p>
+    <w:p>
+      <w:pPr>
+        <w:spacing w:before="0" w:after="0" w:line="240" w:lineRule="auto"/>
+        <w:ind w:firstLine="0"/>
         <w:jc w:val="center"/>
         <w:rPr>
           <w:rFonts w:eastAsiaTheme="minorEastAsia" w:cs="Times New Roman"/>
@@ -149,16 +162,18 @@
     <w:p>
       <w:pPr>
         <w:spacing w:before="0" w:after="0" w:line="240" w:lineRule="auto"/>
-        <w:jc w:val="center"/>
-        <w:rPr>
-          <w:rFonts w:eastAsiaTheme="minorEastAsia" w:cs="Times New Roman"/>
-          <w:lang w:eastAsia="ja-JP"/>
-        </w:rPr>
-      </w:pPr>
-    </w:p>
-    <w:p>
-      <w:pPr>
-        <w:spacing w:before="0" w:after="0" w:line="240" w:lineRule="auto"/>
+        <w:ind w:firstLine="0"/>
+        <w:jc w:val="center"/>
+        <w:rPr>
+          <w:rFonts w:eastAsiaTheme="minorEastAsia" w:cs="Times New Roman"/>
+          <w:lang w:eastAsia="ja-JP"/>
+        </w:rPr>
+      </w:pPr>
+    </w:p>
+    <w:p>
+      <w:pPr>
+        <w:spacing w:before="0" w:after="0" w:line="240" w:lineRule="auto"/>
+        <w:ind w:firstLine="0"/>
         <w:jc w:val="center"/>
         <w:rPr>
           <w:rFonts w:eastAsiaTheme="minorEastAsia" w:cs="Times New Roman"/>
@@ -176,76 +191,84 @@
     <w:p>
       <w:pPr>
         <w:spacing w:before="0" w:after="0" w:line="240" w:lineRule="auto"/>
-        <w:jc w:val="center"/>
-        <w:rPr>
-          <w:rFonts w:eastAsiaTheme="minorEastAsia" w:cs="Times New Roman"/>
-          <w:lang w:eastAsia="ja-JP"/>
-        </w:rPr>
-      </w:pPr>
-    </w:p>
-    <w:p>
-      <w:pPr>
-        <w:spacing w:before="0" w:after="0" w:line="240" w:lineRule="auto"/>
-        <w:jc w:val="center"/>
-        <w:rPr>
-          <w:rFonts w:eastAsiaTheme="minorEastAsia" w:cs="Times New Roman"/>
-          <w:lang w:eastAsia="ja-JP"/>
-        </w:rPr>
-      </w:pPr>
-    </w:p>
-    <w:p>
-      <w:pPr>
-        <w:spacing w:before="0" w:after="0" w:line="240" w:lineRule="auto"/>
-        <w:jc w:val="center"/>
-        <w:rPr>
-          <w:rFonts w:eastAsiaTheme="minorEastAsia" w:cs="Times New Roman"/>
-          <w:lang w:eastAsia="ja-JP"/>
-        </w:rPr>
-      </w:pPr>
-    </w:p>
-    <w:p>
-      <w:pPr>
-        <w:spacing w:before="0" w:after="0" w:line="240" w:lineRule="auto"/>
-        <w:jc w:val="center"/>
-        <w:rPr>
-          <w:rFonts w:eastAsiaTheme="minorEastAsia" w:cs="Times New Roman"/>
-          <w:lang w:eastAsia="ja-JP"/>
-        </w:rPr>
-      </w:pPr>
-    </w:p>
-    <w:p>
-      <w:pPr>
-        <w:spacing w:before="0" w:after="0" w:line="240" w:lineRule="auto"/>
-        <w:jc w:val="center"/>
-        <w:rPr>
-          <w:rFonts w:eastAsiaTheme="minorEastAsia" w:cs="Times New Roman"/>
-          <w:lang w:eastAsia="ja-JP"/>
-        </w:rPr>
-      </w:pPr>
-    </w:p>
-    <w:p>
-      <w:pPr>
-        <w:spacing w:before="0" w:after="0" w:line="240" w:lineRule="auto"/>
-        <w:jc w:val="center"/>
-        <w:rPr>
-          <w:rFonts w:eastAsiaTheme="minorEastAsia" w:cs="Times New Roman"/>
-          <w:lang w:eastAsia="ja-JP"/>
-        </w:rPr>
-      </w:pPr>
-    </w:p>
-    <w:p>
-      <w:pPr>
-        <w:spacing w:before="0" w:after="0" w:line="240" w:lineRule="auto"/>
-        <w:jc w:val="center"/>
-        <w:rPr>
-          <w:rFonts w:eastAsiaTheme="minorEastAsia" w:cs="Times New Roman"/>
-          <w:lang w:eastAsia="ja-JP"/>
-        </w:rPr>
-      </w:pPr>
-    </w:p>
-    <w:p>
-      <w:pPr>
-        <w:spacing w:before="0" w:after="0" w:line="240" w:lineRule="auto"/>
+        <w:ind w:firstLine="0"/>
+        <w:jc w:val="center"/>
+        <w:rPr>
+          <w:rFonts w:eastAsiaTheme="minorEastAsia" w:cs="Times New Roman"/>
+          <w:lang w:eastAsia="ja-JP"/>
+        </w:rPr>
+      </w:pPr>
+    </w:p>
+    <w:p>
+      <w:pPr>
+        <w:spacing w:before="0" w:after="0" w:line="240" w:lineRule="auto"/>
+        <w:ind w:firstLine="0"/>
+        <w:jc w:val="center"/>
+        <w:rPr>
+          <w:rFonts w:eastAsiaTheme="minorEastAsia" w:cs="Times New Roman"/>
+          <w:lang w:eastAsia="ja-JP"/>
+        </w:rPr>
+      </w:pPr>
+    </w:p>
+    <w:p>
+      <w:pPr>
+        <w:spacing w:before="0" w:after="0" w:line="240" w:lineRule="auto"/>
+        <w:ind w:firstLine="0"/>
+        <w:jc w:val="center"/>
+        <w:rPr>
+          <w:rFonts w:eastAsiaTheme="minorEastAsia" w:cs="Times New Roman"/>
+          <w:lang w:eastAsia="ja-JP"/>
+        </w:rPr>
+      </w:pPr>
+    </w:p>
+    <w:p>
+      <w:pPr>
+        <w:spacing w:before="0" w:after="0" w:line="240" w:lineRule="auto"/>
+        <w:ind w:firstLine="0"/>
+        <w:jc w:val="center"/>
+        <w:rPr>
+          <w:rFonts w:eastAsiaTheme="minorEastAsia" w:cs="Times New Roman"/>
+          <w:lang w:eastAsia="ja-JP"/>
+        </w:rPr>
+      </w:pPr>
+    </w:p>
+    <w:p>
+      <w:pPr>
+        <w:spacing w:before="0" w:after="0" w:line="240" w:lineRule="auto"/>
+        <w:ind w:firstLine="0"/>
+        <w:jc w:val="center"/>
+        <w:rPr>
+          <w:rFonts w:eastAsiaTheme="minorEastAsia" w:cs="Times New Roman"/>
+          <w:lang w:eastAsia="ja-JP"/>
+        </w:rPr>
+      </w:pPr>
+    </w:p>
+    <w:p>
+      <w:pPr>
+        <w:spacing w:before="0" w:after="0" w:line="240" w:lineRule="auto"/>
+        <w:ind w:firstLine="0"/>
+        <w:jc w:val="center"/>
+        <w:rPr>
+          <w:rFonts w:eastAsiaTheme="minorEastAsia" w:cs="Times New Roman"/>
+          <w:lang w:eastAsia="ja-JP"/>
+        </w:rPr>
+      </w:pPr>
+    </w:p>
+    <w:p>
+      <w:pPr>
+        <w:spacing w:before="0" w:after="0" w:line="240" w:lineRule="auto"/>
+        <w:ind w:firstLine="0"/>
+        <w:jc w:val="center"/>
+        <w:rPr>
+          <w:rFonts w:eastAsiaTheme="minorEastAsia" w:cs="Times New Roman"/>
+          <w:lang w:eastAsia="ja-JP"/>
+        </w:rPr>
+      </w:pPr>
+    </w:p>
+    <w:p>
+      <w:pPr>
+        <w:spacing w:before="0" w:after="0" w:line="240" w:lineRule="auto"/>
+        <w:ind w:firstLine="0"/>
         <w:jc w:val="center"/>
         <w:rPr>
           <w:rFonts w:eastAsiaTheme="minorEastAsia" w:cs="Times New Roman"/>
@@ -263,16 +286,18 @@
     <w:p>
       <w:pPr>
         <w:spacing w:before="0" w:after="0" w:line="240" w:lineRule="auto"/>
-        <w:jc w:val="center"/>
-        <w:rPr>
-          <w:rFonts w:eastAsiaTheme="minorEastAsia" w:cs="Times New Roman"/>
-          <w:lang w:eastAsia="ja-JP"/>
-        </w:rPr>
-      </w:pPr>
-    </w:p>
-    <w:p>
-      <w:pPr>
-        <w:spacing w:before="0" w:after="0" w:line="240" w:lineRule="auto"/>
+        <w:ind w:firstLine="0"/>
+        <w:jc w:val="center"/>
+        <w:rPr>
+          <w:rFonts w:eastAsiaTheme="minorEastAsia" w:cs="Times New Roman"/>
+          <w:lang w:eastAsia="ja-JP"/>
+        </w:rPr>
+      </w:pPr>
+    </w:p>
+    <w:p>
+      <w:pPr>
+        <w:spacing w:before="0" w:after="0" w:line="240" w:lineRule="auto"/>
+        <w:ind w:firstLine="0"/>
         <w:jc w:val="center"/>
         <w:rPr>
           <w:rFonts w:eastAsiaTheme="minorEastAsia" w:cs="Times New Roman"/>
@@ -290,6 +315,7 @@
     <w:p>
       <w:pPr>
         <w:spacing w:before="0" w:after="0" w:line="240" w:lineRule="auto"/>
+        <w:ind w:firstLine="0"/>
         <w:jc w:val="center"/>
         <w:rPr>
           <w:rFonts w:eastAsiaTheme="minorEastAsia" w:cs="Times New Roman"/>
@@ -316,6 +342,7 @@
     <w:p>
       <w:pPr>
         <w:spacing w:before="0" w:after="0" w:line="240" w:lineRule="auto"/>
+        <w:ind w:firstLine="0"/>
         <w:jc w:val="center"/>
         <w:rPr>
           <w:rFonts w:eastAsiaTheme="minorEastAsia" w:cs="Times New Roman"/>
@@ -342,6 +369,7 @@
     <w:p>
       <w:pPr>
         <w:spacing w:before="0" w:after="0" w:line="240" w:lineRule="auto"/>
+        <w:ind w:firstLine="0"/>
         <w:jc w:val="center"/>
         <w:rPr>
           <w:rFonts w:eastAsiaTheme="minorEastAsia" w:cs="Times New Roman"/>
@@ -359,56 +387,62 @@
     <w:p>
       <w:pPr>
         <w:spacing w:before="0" w:after="0" w:line="240" w:lineRule="auto"/>
-        <w:jc w:val="center"/>
-        <w:rPr>
-          <w:rFonts w:eastAsiaTheme="minorEastAsia" w:cs="Times New Roman"/>
-          <w:lang w:eastAsia="ja-JP"/>
-        </w:rPr>
-      </w:pPr>
-    </w:p>
-    <w:p>
-      <w:pPr>
-        <w:spacing w:before="0" w:after="0" w:line="240" w:lineRule="auto"/>
-        <w:jc w:val="center"/>
-        <w:rPr>
-          <w:rFonts w:eastAsiaTheme="minorEastAsia" w:cs="Times New Roman"/>
-          <w:lang w:eastAsia="ja-JP"/>
-        </w:rPr>
-      </w:pPr>
-    </w:p>
-    <w:p>
-      <w:pPr>
-        <w:spacing w:before="0" w:after="0" w:line="240" w:lineRule="auto"/>
-        <w:jc w:val="center"/>
-        <w:rPr>
-          <w:rFonts w:eastAsiaTheme="minorEastAsia" w:cs="Times New Roman"/>
-          <w:lang w:eastAsia="ja-JP"/>
-        </w:rPr>
-      </w:pPr>
-    </w:p>
-    <w:p>
-      <w:pPr>
-        <w:spacing w:before="0" w:after="0" w:line="240" w:lineRule="auto"/>
-        <w:jc w:val="center"/>
-        <w:rPr>
-          <w:rFonts w:eastAsiaTheme="minorEastAsia" w:cs="Times New Roman"/>
-          <w:lang w:eastAsia="ja-JP"/>
-        </w:rPr>
-      </w:pPr>
-    </w:p>
-    <w:p>
-      <w:pPr>
-        <w:spacing w:before="0" w:after="0" w:line="240" w:lineRule="auto"/>
-        <w:jc w:val="center"/>
-        <w:rPr>
-          <w:rFonts w:eastAsiaTheme="minorEastAsia" w:cs="Times New Roman"/>
-          <w:lang w:eastAsia="ja-JP"/>
-        </w:rPr>
-      </w:pPr>
-    </w:p>
-    <w:p>
-      <w:pPr>
-        <w:spacing w:before="0" w:after="0" w:line="240" w:lineRule="auto"/>
+        <w:ind w:firstLine="0"/>
+        <w:jc w:val="center"/>
+        <w:rPr>
+          <w:rFonts w:eastAsiaTheme="minorEastAsia" w:cs="Times New Roman"/>
+          <w:lang w:eastAsia="ja-JP"/>
+        </w:rPr>
+      </w:pPr>
+    </w:p>
+    <w:p>
+      <w:pPr>
+        <w:spacing w:before="0" w:after="0" w:line="240" w:lineRule="auto"/>
+        <w:ind w:firstLine="0"/>
+        <w:jc w:val="center"/>
+        <w:rPr>
+          <w:rFonts w:eastAsiaTheme="minorEastAsia" w:cs="Times New Roman"/>
+          <w:lang w:eastAsia="ja-JP"/>
+        </w:rPr>
+      </w:pPr>
+    </w:p>
+    <w:p>
+      <w:pPr>
+        <w:spacing w:before="0" w:after="0" w:line="240" w:lineRule="auto"/>
+        <w:ind w:firstLine="0"/>
+        <w:jc w:val="center"/>
+        <w:rPr>
+          <w:rFonts w:eastAsiaTheme="minorEastAsia" w:cs="Times New Roman"/>
+          <w:lang w:eastAsia="ja-JP"/>
+        </w:rPr>
+      </w:pPr>
+    </w:p>
+    <w:p>
+      <w:pPr>
+        <w:spacing w:before="0" w:after="0" w:line="240" w:lineRule="auto"/>
+        <w:ind w:firstLine="0"/>
+        <w:jc w:val="center"/>
+        <w:rPr>
+          <w:rFonts w:eastAsiaTheme="minorEastAsia" w:cs="Times New Roman"/>
+          <w:lang w:eastAsia="ja-JP"/>
+        </w:rPr>
+      </w:pPr>
+    </w:p>
+    <w:p>
+      <w:pPr>
+        <w:spacing w:before="0" w:after="0" w:line="240" w:lineRule="auto"/>
+        <w:ind w:firstLine="0"/>
+        <w:jc w:val="center"/>
+        <w:rPr>
+          <w:rFonts w:eastAsiaTheme="minorEastAsia" w:cs="Times New Roman"/>
+          <w:lang w:eastAsia="ja-JP"/>
+        </w:rPr>
+      </w:pPr>
+    </w:p>
+    <w:p>
+      <w:pPr>
+        <w:spacing w:before="0" w:after="0" w:line="240" w:lineRule="auto"/>
+        <w:ind w:firstLine="0"/>
         <w:jc w:val="center"/>
         <w:rPr>
           <w:rFonts w:eastAsiaTheme="minorEastAsia" w:cs="Times New Roman"/>
@@ -426,6 +460,7 @@
     <w:p>
       <w:pPr>
         <w:spacing w:before="0" w:after="0" w:line="240" w:lineRule="auto"/>
+        <w:ind w:firstLine="0"/>
         <w:jc w:val="center"/>
         <w:rPr>
           <w:rFonts w:eastAsiaTheme="minorEastAsia" w:cs="Times New Roman"/>
@@ -532,37 +567,38 @@
         </w:rPr>
         <w:t>Associate Professor Andrew D. B. Leakey</w:t>
       </w:r>
+    </w:p>
+    <w:p>
+      <w:pPr>
+        <w:spacing w:before="0" w:after="0" w:line="240" w:lineRule="auto"/>
+        <w:rPr>
+          <w:rFonts w:eastAsiaTheme="minorEastAsia" w:cs="Times New Roman"/>
+          <w:lang w:eastAsia="ja-JP"/>
+        </w:rPr>
+      </w:pPr>
+      <w:r>
+        <w:rPr>
+          <w:rFonts w:eastAsiaTheme="minorEastAsia" w:cs="Times New Roman"/>
+          <w:lang w:eastAsia="ja-JP"/>
+        </w:rPr>
+        <w:t>Assistant Professor Sarah C. Davis, Ohio University</w:t>
+      </w:r>
+    </w:p>
+    <w:p>
+      <w:pPr>
+        <w:spacing w:before="0" w:after="0" w:line="240" w:lineRule="auto"/>
+        <w:ind w:firstLine="0"/>
+        <w:jc w:val="center"/>
+        <w:rPr>
+          <w:rFonts w:cs="Times New Roman"/>
+        </w:rPr>
+      </w:pPr>
       <w:bookmarkStart w:id="0" w:name="_GoBack"/>
       <w:bookmarkEnd w:id="0"/>
     </w:p>
-    <w:p>
-      <w:pPr>
-        <w:spacing w:before="0" w:after="0" w:line="240" w:lineRule="auto"/>
-        <w:rPr>
-          <w:rFonts w:eastAsiaTheme="minorEastAsia" w:cs="Times New Roman"/>
-          <w:lang w:eastAsia="ja-JP"/>
-        </w:rPr>
-      </w:pPr>
-      <w:r>
-        <w:rPr>
-          <w:rFonts w:eastAsiaTheme="minorEastAsia" w:cs="Times New Roman"/>
-          <w:lang w:eastAsia="ja-JP"/>
-        </w:rPr>
-        <w:t>Assistant Professor Sarah C. Davis, Ohio University</w:t>
-      </w:r>
-    </w:p>
-    <w:p>
-      <w:pPr>
-        <w:spacing w:before="0" w:after="0" w:line="240" w:lineRule="auto"/>
-        <w:jc w:val="center"/>
-        <w:rPr>
-          <w:rFonts w:cs="Times New Roman"/>
-        </w:rPr>
-      </w:pPr>
-    </w:p>
     <w:sectPr>
       <w:pgSz w:w="12240" w:h="15840"/>
-      <w:pgMar w:top="1440" w:right="1800" w:bottom="1440" w:left="1800" w:header="720" w:footer="720" w:gutter="0"/>
+      <w:pgMar w:top="1440" w:right="1440" w:bottom="1440" w:left="1440" w:header="720" w:footer="720" w:gutter="0"/>
       <w:cols w:space="720"/>
     </w:sectPr>
   </w:body>

</xml_diff>